<commit_message>
Updated project with recent changes
</commit_message>
<xml_diff>
--- a/floyd_algorithm_report.docx
+++ b/floyd_algorithm_report.docx
@@ -9,7 +9,6 @@
           <w:tab w:val="left" w:pos="2020"/>
           <w:tab w:val="left" w:pos="7426"/>
         </w:tabs>
-        <w:ind w:left="448"/>
         <w:jc w:val="center"/>
         <w:rPr>
           <w:rFonts w:ascii="Times New Roman" w:hAnsi="Times New Roman" w:cs="Times New Roman"/>
@@ -68,7 +67,7 @@
           <w:rFonts w:ascii="Times New Roman" w:hAnsi="Times New Roman" w:cs="Times New Roman"/>
           <w:color w:val="auto"/>
         </w:rPr>
-        <w:t xml:space="preserve">  </w:t>
+        <w:t xml:space="preserve">     </w:t>
       </w:r>
       <w:r>
         <w:rPr>
@@ -182,7 +181,6 @@
         <w:t xml:space="preserve">(Autonomous) </w:t>
       </w:r>
       <w:proofErr w:type="spellStart"/>
-      <w:proofErr w:type="gramStart"/>
       <w:r>
         <w:rPr>
           <w:rFonts w:ascii="Times New Roman" w:eastAsia="Times New Roman" w:hAnsi="Times New Roman" w:cs="Times New Roman"/>
@@ -192,7 +190,6 @@
         <w:t>Perundurai,Erode</w:t>
       </w:r>
       <w:proofErr w:type="spellEnd"/>
-      <w:proofErr w:type="gramEnd"/>
       <w:r>
         <w:rPr>
           <w:rFonts w:ascii="Times New Roman" w:eastAsia="Times New Roman" w:hAnsi="Times New Roman" w:cs="Times New Roman"/>
@@ -527,23 +524,29 @@
         </w:rPr>
         <w:t xml:space="preserve"> </w:t>
       </w:r>
-      <w:proofErr w:type="gramStart"/>
       <w:r>
         <w:rPr>
           <w:rFonts w:ascii="Times New Roman" w:hAnsi="Times New Roman" w:cs="Times New Roman"/>
           <w:b/>
           <w:spacing w:val="-2"/>
         </w:rPr>
-        <w:t>ALGORITHMS(</w:t>
-      </w:r>
-      <w:proofErr w:type="gramEnd"/>
+        <w:t>ALGORITHMS</w:t>
+      </w:r>
       <w:r>
         <w:rPr>
           <w:rFonts w:ascii="Times New Roman" w:hAnsi="Times New Roman" w:cs="Times New Roman"/>
           <w:b/>
           <w:spacing w:val="-2"/>
         </w:rPr>
-        <w:t>22ITT31)</w:t>
+        <w:t xml:space="preserve"> </w:t>
+      </w:r>
+      <w:r>
+        <w:rPr>
+          <w:rFonts w:ascii="Times New Roman" w:hAnsi="Times New Roman" w:cs="Times New Roman"/>
+          <w:b/>
+          <w:spacing w:val="-2"/>
+        </w:rPr>
+        <w:t>(22ITT31)</w:t>
       </w:r>
     </w:p>
     <w:p>
@@ -632,15 +635,7 @@
           <w:rFonts w:ascii="Times New Roman" w:hAnsi="Times New Roman" w:cs="Times New Roman"/>
           <w:b/>
         </w:rPr>
-        <w:t xml:space="preserve">          </w:t>
-      </w:r>
-      <w:proofErr w:type="gramStart"/>
-      <w:r>
-        <w:rPr>
-          <w:rFonts w:ascii="Times New Roman" w:hAnsi="Times New Roman" w:cs="Times New Roman"/>
-          <w:b/>
-        </w:rPr>
-        <w:t xml:space="preserve">  </w:t>
+        <w:t xml:space="preserve">            </w:t>
       </w:r>
       <w:r>
         <w:rPr>
@@ -655,33 +650,13 @@
           <w:rFonts w:ascii="Times New Roman" w:hAnsi="Times New Roman" w:cs="Times New Roman"/>
           <w:b/>
         </w:rPr>
-        <w:t>(</w:t>
-      </w:r>
-      <w:proofErr w:type="gramEnd"/>
-      <w:r>
-        <w:rPr>
-          <w:rFonts w:ascii="Times New Roman" w:hAnsi="Times New Roman" w:cs="Times New Roman"/>
-          <w:b/>
-        </w:rPr>
-        <w:t>23ITR133)</w:t>
+        <w:t>(23ITR133)</w:t>
       </w:r>
     </w:p>
     <w:p/>
     <w:p/>
     <w:p>
-      <w:r>
-        <w:pict w14:anchorId="142BA08A">
-          <v:rect id="_x0000_i1025" style="width:0;height:1.5pt" o:hralign="center" o:hrstd="t" o:hr="t"/>
-        </w:pict>
-      </w:r>
-    </w:p>
-    <w:p>
       <w:pPr>
-        <w:spacing w:line="480" w:lineRule="auto"/>
-        <w:jc w:val="center"/>
-        <w:rPr>
-          <w:b/>
-        </w:rPr>
         <w:sectPr>
           <w:pgSz w:w="12240" w:h="15840"/>
           <w:pgMar w:top="1700" w:right="1080" w:bottom="280" w:left="1080" w:header="720" w:footer="720" w:gutter="0"/>
@@ -859,12 +834,10 @@
         <w:t xml:space="preserve">(Autonomous) </w:t>
       </w:r>
       <w:proofErr w:type="spellStart"/>
-      <w:proofErr w:type="gramStart"/>
       <w:r>
         <w:t>Perundurai,Erode</w:t>
       </w:r>
       <w:proofErr w:type="spellEnd"/>
-      <w:proofErr w:type="gramEnd"/>
       <w:r>
         <w:rPr>
           <w:spacing w:val="-18"/>
@@ -1110,21 +1083,26 @@
         </w:rPr>
         <w:t xml:space="preserve"> </w:t>
       </w:r>
-      <w:proofErr w:type="gramStart"/>
       <w:r>
         <w:rPr>
           <w:b/>
           <w:spacing w:val="-2"/>
         </w:rPr>
-        <w:t>ALGORITHMS(</w:t>
-      </w:r>
-      <w:proofErr w:type="gramEnd"/>
+        <w:t>ALGORITHMS</w:t>
+      </w:r>
       <w:r>
         <w:rPr>
           <w:b/>
           <w:spacing w:val="-2"/>
         </w:rPr>
-        <w:t>22ITT31)</w:t>
+        <w:t xml:space="preserve"> </w:t>
+      </w:r>
+      <w:r>
+        <w:rPr>
+          <w:b/>
+          <w:spacing w:val="-2"/>
+        </w:rPr>
+        <w:t>(22ITT31)</w:t>
       </w:r>
     </w:p>
     <w:p>
@@ -1210,19 +1188,10 @@
       </w:r>
     </w:p>
     <w:p>
-      <w:bookmarkStart w:id="7" w:name="X77612da568c5351822f47dc85d05431f3096b4b"/>
-      <w:bookmarkStart w:id="8" w:name="student-name-23itr123-1"/>
+      <w:bookmarkStart w:id="7" w:name="kongu-engineering-college-2"/>
+      <w:bookmarkStart w:id="8" w:name="bonafide-certificate"/>
+      <w:bookmarkEnd w:id="5"/>
       <w:bookmarkEnd w:id="6"/>
-      <w:r>
-        <w:pict w14:anchorId="68BA9084">
-          <v:rect id="_x0000_i1026" style="width:0;height:1.5pt" o:hralign="center" o:hrstd="t" o:hr="t"/>
-        </w:pict>
-      </w:r>
-      <w:bookmarkStart w:id="9" w:name="kongu-engineering-college-2"/>
-      <w:bookmarkStart w:id="10" w:name="bonafide-certificate"/>
-      <w:bookmarkEnd w:id="5"/>
-      <w:bookmarkEnd w:id="7"/>
-      <w:bookmarkEnd w:id="8"/>
     </w:p>
     <w:p>
       <w:pPr>
@@ -1410,7 +1379,6 @@
         </w:rPr>
       </w:pPr>
       <w:proofErr w:type="spellStart"/>
-      <w:proofErr w:type="gramStart"/>
       <w:r>
         <w:rPr>
           <w:rFonts w:ascii="Times New Roman" w:hAnsi="Times New Roman" w:cs="Times New Roman"/>
@@ -1418,7 +1386,6 @@
         <w:t>Perundurai,Erode</w:t>
       </w:r>
       <w:proofErr w:type="spellEnd"/>
-      <w:proofErr w:type="gramEnd"/>
       <w:r>
         <w:rPr>
           <w:rFonts w:ascii="Times New Roman" w:hAnsi="Times New Roman" w:cs="Times New Roman"/>
@@ -1445,77 +1412,6 @@
           <w:spacing w:val="-2"/>
         </w:rPr>
         <w:t>638060</w:t>
-      </w:r>
-    </w:p>
-    <w:p>
-      <w:pPr>
-        <w:pStyle w:val="Heading2"/>
-        <w:spacing w:before="321" w:line="600" w:lineRule="auto"/>
-        <w:ind w:left="3439" w:right="1504" w:hanging="1613"/>
-        <w:rPr>
-          <w:rFonts w:ascii="Times New Roman" w:hAnsi="Times New Roman" w:cs="Times New Roman"/>
-          <w:color w:val="auto"/>
-        </w:rPr>
-      </w:pPr>
-      <w:r>
-        <w:rPr>
-          <w:rFonts w:ascii="Times New Roman" w:hAnsi="Times New Roman" w:cs="Times New Roman"/>
-          <w:color w:val="auto"/>
-        </w:rPr>
-        <w:t>DEPARTMENT</w:t>
-      </w:r>
-      <w:r>
-        <w:rPr>
-          <w:rFonts w:ascii="Times New Roman" w:hAnsi="Times New Roman" w:cs="Times New Roman"/>
-          <w:color w:val="auto"/>
-          <w:spacing w:val="-16"/>
-        </w:rPr>
-        <w:t xml:space="preserve"> </w:t>
-      </w:r>
-      <w:r>
-        <w:rPr>
-          <w:rFonts w:ascii="Times New Roman" w:hAnsi="Times New Roman" w:cs="Times New Roman"/>
-          <w:color w:val="auto"/>
-        </w:rPr>
-        <w:t>OF</w:t>
-      </w:r>
-      <w:r>
-        <w:rPr>
-          <w:rFonts w:ascii="Times New Roman" w:hAnsi="Times New Roman" w:cs="Times New Roman"/>
-          <w:color w:val="auto"/>
-          <w:spacing w:val="-14"/>
-        </w:rPr>
-        <w:t xml:space="preserve"> </w:t>
-      </w:r>
-      <w:r>
-        <w:rPr>
-          <w:rFonts w:ascii="Times New Roman" w:hAnsi="Times New Roman" w:cs="Times New Roman"/>
-          <w:color w:val="auto"/>
-        </w:rPr>
-        <w:t>INFORMATION</w:t>
-      </w:r>
-      <w:r>
-        <w:rPr>
-          <w:rFonts w:ascii="Times New Roman" w:hAnsi="Times New Roman" w:cs="Times New Roman"/>
-          <w:color w:val="auto"/>
-          <w:spacing w:val="-13"/>
-        </w:rPr>
-        <w:t xml:space="preserve"> </w:t>
-      </w:r>
-      <w:r>
-        <w:rPr>
-          <w:rFonts w:ascii="Times New Roman" w:hAnsi="Times New Roman" w:cs="Times New Roman"/>
-          <w:color w:val="auto"/>
-        </w:rPr>
-        <w:t xml:space="preserve">TECHNOLOGY </w:t>
-      </w:r>
-      <w:r>
-        <w:rPr>
-          <w:rFonts w:ascii="Times New Roman" w:hAnsi="Times New Roman" w:cs="Times New Roman"/>
-          <w:color w:val="auto"/>
-          <w:u w:val="single"/>
-        </w:rPr>
-        <w:t>BONAFIDE CERTIFICATE</w:t>
       </w:r>
     </w:p>
     <w:p>
@@ -1525,6 +1421,104 @@
         <w:rPr>
           <w:rFonts w:ascii="Times New Roman" w:hAnsi="Times New Roman" w:cs="Times New Roman"/>
           <w:b/>
+        </w:rPr>
+      </w:pPr>
+      <w:r>
+        <w:drawing>
+          <wp:inline distT="0" distB="0" distL="0" distR="0" wp14:anchorId="4664FB10" wp14:editId="43F870BE">
+            <wp:extent cx="5943600" cy="1138555"/>
+            <wp:effectExtent l="0" t="0" r="0" b="0"/>
+            <wp:docPr id="1461990877" name="Picture 8"/>
+            <wp:cNvGraphicFramePr>
+              <a:graphicFrameLocks xmlns:a="http://schemas.openxmlformats.org/drawingml/2006/main" noChangeAspect="1"/>
+            </wp:cNvGraphicFramePr>
+            <a:graphic xmlns:a="http://schemas.openxmlformats.org/drawingml/2006/main">
+              <a:graphicData uri="http://schemas.openxmlformats.org/drawingml/2006/picture">
+                <pic:pic xmlns:pic="http://schemas.openxmlformats.org/drawingml/2006/picture">
+                  <pic:nvPicPr>
+                    <pic:cNvPr id="0" name="Picture 723"/>
+                    <pic:cNvPicPr>
+                      <a:picLocks noChangeAspect="1" noChangeArrowheads="1"/>
+                    </pic:cNvPicPr>
+                  </pic:nvPicPr>
+                  <pic:blipFill>
+                    <a:blip r:embed="rId9">
+                      <a:extLst>
+                        <a:ext uri="{28A0092B-C50C-407E-A947-70E740481C1C}">
+                          <a14:useLocalDpi xmlns:a14="http://schemas.microsoft.com/office/drawing/2010/main" val="0"/>
+                        </a:ext>
+                      </a:extLst>
+                    </a:blip>
+                    <a:srcRect/>
+                    <a:stretch>
+                      <a:fillRect/>
+                    </a:stretch>
+                  </pic:blipFill>
+                  <pic:spPr bwMode="auto">
+                    <a:xfrm>
+                      <a:off x="0" y="0"/>
+                      <a:ext cx="5943600" cy="1138555"/>
+                    </a:xfrm>
+                    <a:prstGeom prst="rect">
+                      <a:avLst/>
+                    </a:prstGeom>
+                    <a:noFill/>
+                    <a:ln>
+                      <a:noFill/>
+                    </a:ln>
+                  </pic:spPr>
+                </pic:pic>
+              </a:graphicData>
+            </a:graphic>
+          </wp:inline>
+        </w:drawing>
+      </w:r>
+    </w:p>
+    <w:p>
+      <w:pPr>
+        <w:tabs>
+          <w:tab w:val="left" w:pos="4555"/>
+        </w:tabs>
+        <w:spacing w:before="1"/>
+        <w:ind w:left="1720"/>
+        <w:rPr>
+          <w:rFonts w:ascii="Times New Roman" w:hAnsi="Times New Roman" w:cs="Times New Roman"/>
+        </w:rPr>
+      </w:pPr>
+      <w:r>
+        <w:rPr>
+          <w:rFonts w:ascii="Times New Roman" w:hAnsi="Times New Roman" w:cs="Times New Roman"/>
+          <w:spacing w:val="-4"/>
+        </w:rPr>
+        <w:t>Name</w:t>
+      </w:r>
+      <w:r>
+        <w:rPr>
+          <w:rFonts w:ascii="Times New Roman" w:hAnsi="Times New Roman" w:cs="Times New Roman"/>
+        </w:rPr>
+        <w:tab/>
+        <w:t>:</w:t>
+      </w:r>
+      <w:r>
+        <w:rPr>
+          <w:rFonts w:ascii="Times New Roman" w:hAnsi="Times New Roman" w:cs="Times New Roman"/>
+          <w:spacing w:val="-4"/>
+        </w:rPr>
+        <w:t xml:space="preserve"> </w:t>
+      </w:r>
+      <w:r>
+        <w:rPr>
+          <w:rFonts w:ascii="Times New Roman" w:hAnsi="Times New Roman" w:cs="Times New Roman"/>
+        </w:rPr>
+        <w:t>ROHANTH R B</w:t>
+      </w:r>
+    </w:p>
+    <w:p>
+      <w:pPr>
+        <w:pStyle w:val="BodyText"/>
+        <w:spacing w:before="275"/>
+        <w:rPr>
+          <w:rFonts w:ascii="Times New Roman" w:hAnsi="Times New Roman" w:cs="Times New Roman"/>
         </w:rPr>
       </w:pPr>
     </w:p>
@@ -1542,54 +1536,6 @@
       <w:r>
         <w:rPr>
           <w:rFonts w:ascii="Times New Roman" w:hAnsi="Times New Roman" w:cs="Times New Roman"/>
-          <w:spacing w:val="-4"/>
-        </w:rPr>
-        <w:t>Name</w:t>
-      </w:r>
-      <w:r>
-        <w:rPr>
-          <w:rFonts w:ascii="Times New Roman" w:hAnsi="Times New Roman" w:cs="Times New Roman"/>
-        </w:rPr>
-        <w:tab/>
-        <w:t>:</w:t>
-      </w:r>
-      <w:r>
-        <w:rPr>
-          <w:rFonts w:ascii="Times New Roman" w:hAnsi="Times New Roman" w:cs="Times New Roman"/>
-          <w:spacing w:val="-4"/>
-        </w:rPr>
-        <w:t xml:space="preserve"> </w:t>
-      </w:r>
-      <w:r>
-        <w:rPr>
-          <w:rFonts w:ascii="Times New Roman" w:hAnsi="Times New Roman" w:cs="Times New Roman"/>
-        </w:rPr>
-        <w:t>ROHANTH R B</w:t>
-      </w:r>
-    </w:p>
-    <w:p>
-      <w:pPr>
-        <w:pStyle w:val="BodyText"/>
-        <w:spacing w:before="275"/>
-        <w:rPr>
-          <w:rFonts w:ascii="Times New Roman" w:hAnsi="Times New Roman" w:cs="Times New Roman"/>
-        </w:rPr>
-      </w:pPr>
-    </w:p>
-    <w:p>
-      <w:pPr>
-        <w:tabs>
-          <w:tab w:val="left" w:pos="4555"/>
-        </w:tabs>
-        <w:spacing w:before="1"/>
-        <w:ind w:left="1720"/>
-        <w:rPr>
-          <w:rFonts w:ascii="Times New Roman" w:hAnsi="Times New Roman" w:cs="Times New Roman"/>
-        </w:rPr>
-      </w:pPr>
-      <w:r>
-        <w:rPr>
-          <w:rFonts w:ascii="Times New Roman" w:hAnsi="Times New Roman" w:cs="Times New Roman"/>
         </w:rPr>
         <w:t>Course</w:t>
       </w:r>
@@ -1786,7 +1732,6 @@
         <w:t xml:space="preserve">Certified that this is a </w:t>
       </w:r>
       <w:proofErr w:type="spellStart"/>
-      <w:proofErr w:type="gramStart"/>
       <w:r>
         <w:rPr>
           <w:rFonts w:ascii="Times New Roman" w:hAnsi="Times New Roman" w:cs="Times New Roman"/>
@@ -1814,15 +1759,7 @@
           <w:rFonts w:ascii="Times New Roman" w:hAnsi="Times New Roman" w:cs="Times New Roman"/>
           <w:sz w:val="26"/>
         </w:rPr>
-        <w:t xml:space="preserve"> record</w:t>
-      </w:r>
-      <w:proofErr w:type="gramEnd"/>
-      <w:r>
-        <w:rPr>
-          <w:rFonts w:ascii="Times New Roman" w:hAnsi="Times New Roman" w:cs="Times New Roman"/>
-          <w:sz w:val="26"/>
-        </w:rPr>
-        <w:t xml:space="preserve"> of work for application project done by the above student for 22ITT31-DESIGN AND ANALYSIS OF ALGORITHMS during the academic year 2024-2025.</w:t>
+        <w:t xml:space="preserve"> record of work for application project done by the above student for 22ITT31-DESIGN AND ANALYSIS OF ALGORITHMS during the academic year 2024-2025.</w:t>
       </w:r>
     </w:p>
     <w:p>
@@ -1897,6 +1834,7 @@
         <w:ind w:left="338"/>
         <w:rPr>
           <w:rFonts w:ascii="Times New Roman" w:hAnsi="Times New Roman" w:cs="Times New Roman"/>
+          <w:spacing w:val="-2"/>
         </w:rPr>
       </w:pPr>
       <w:r>
@@ -1961,6 +1899,18 @@
         </w:rPr>
         <w:t>Department</w:t>
       </w:r>
+    </w:p>
+    <w:p>
+      <w:pPr>
+        <w:pStyle w:val="BodyText"/>
+        <w:tabs>
+          <w:tab w:val="left" w:pos="6838"/>
+        </w:tabs>
+        <w:ind w:left="338"/>
+        <w:rPr>
+          <w:rFonts w:ascii="Times New Roman" w:hAnsi="Times New Roman" w:cs="Times New Roman"/>
+        </w:rPr>
+      </w:pPr>
     </w:p>
     <w:p>
       <w:pPr>
@@ -1970,8 +1920,8 @@
           <w:color w:val="auto"/>
         </w:rPr>
       </w:pPr>
-      <w:bookmarkStart w:id="11" w:name="abstract"/>
-      <w:bookmarkEnd w:id="10"/>
+      <w:bookmarkStart w:id="9" w:name="abstract"/>
+      <w:bookmarkEnd w:id="8"/>
       <w:r>
         <w:rPr>
           <w:rFonts w:ascii="Times New Roman" w:hAnsi="Times New Roman" w:cs="Times New Roman"/>
@@ -2014,8 +1964,8 @@
           <w:color w:val="auto"/>
         </w:rPr>
       </w:pPr>
-      <w:bookmarkStart w:id="12" w:name="table-of-contents"/>
-      <w:bookmarkEnd w:id="11"/>
+      <w:bookmarkStart w:id="10" w:name="table-of-contents"/>
+      <w:bookmarkEnd w:id="9"/>
       <w:r>
         <w:rPr>
           <w:rFonts w:ascii="Times New Roman" w:hAnsi="Times New Roman" w:cs="Times New Roman"/>
@@ -3084,8 +3034,8 @@
           <w:color w:val="auto"/>
         </w:rPr>
       </w:pPr>
-      <w:bookmarkStart w:id="13" w:name="introduction"/>
-      <w:bookmarkEnd w:id="12"/>
+      <w:bookmarkStart w:id="11" w:name="introduction"/>
+      <w:bookmarkEnd w:id="10"/>
       <w:r>
         <w:rPr>
           <w:rFonts w:ascii="Times New Roman" w:hAnsi="Times New Roman" w:cs="Times New Roman"/>
@@ -3192,8 +3142,8 @@
           <w:color w:val="auto"/>
         </w:rPr>
       </w:pPr>
-      <w:bookmarkStart w:id="14" w:name="purpose"/>
-      <w:bookmarkEnd w:id="13"/>
+      <w:bookmarkStart w:id="12" w:name="purpose"/>
+      <w:bookmarkEnd w:id="11"/>
       <w:r>
         <w:rPr>
           <w:color w:val="auto"/>
@@ -3447,8 +3397,8 @@
           <w:color w:val="auto"/>
         </w:rPr>
       </w:pPr>
-      <w:bookmarkStart w:id="15" w:name="objective"/>
-      <w:bookmarkEnd w:id="14"/>
+      <w:bookmarkStart w:id="13" w:name="objective"/>
+      <w:bookmarkEnd w:id="12"/>
       <w:r>
         <w:rPr>
           <w:rFonts w:ascii="Times New Roman" w:hAnsi="Times New Roman" w:cs="Times New Roman"/>
@@ -3644,8 +3594,8 @@
           <w:color w:val="auto"/>
         </w:rPr>
       </w:pPr>
-      <w:bookmarkStart w:id="16" w:name="methodology-overview"/>
-      <w:bookmarkEnd w:id="15"/>
+      <w:bookmarkStart w:id="14" w:name="methodology-overview"/>
+      <w:bookmarkEnd w:id="13"/>
       <w:r>
         <w:rPr>
           <w:rFonts w:ascii="Times New Roman" w:hAnsi="Times New Roman" w:cs="Times New Roman"/>
@@ -3750,25 +3700,7 @@
           <w:sz w:val="28"/>
           <w:szCs w:val="28"/>
         </w:rPr>
-        <w:t>: The graph is represented as a matrix where each cell (</w:t>
-      </w:r>
-      <w:proofErr w:type="gramStart"/>
-      <w:r>
-        <w:rPr>
-          <w:rFonts w:ascii="Times New Roman" w:hAnsi="Times New Roman" w:cs="Times New Roman"/>
-          <w:sz w:val="28"/>
-          <w:szCs w:val="28"/>
-        </w:rPr>
-        <w:t>i,j</w:t>
-      </w:r>
-      <w:proofErr w:type="gramEnd"/>
-      <w:r>
-        <w:rPr>
-          <w:rFonts w:ascii="Times New Roman" w:hAnsi="Times New Roman" w:cs="Times New Roman"/>
-          <w:sz w:val="28"/>
-          <w:szCs w:val="28"/>
-        </w:rPr>
-        <w:t>) contains the weight of the edge from vertex i to vertex j, with “Inf” representing no direct connection.</w:t>
+        <w:t>: The graph is represented as a matrix where each cell (i,j) contains the weight of the edge from vertex i to vertex j, with “Inf” representing no direct connection.</w:t>
       </w:r>
     </w:p>
     <w:p>
@@ -3912,8 +3844,8 @@
           <w:color w:val="auto"/>
         </w:rPr>
       </w:pPr>
-      <w:bookmarkStart w:id="17" w:name="problem-statement"/>
-      <w:bookmarkEnd w:id="16"/>
+      <w:bookmarkStart w:id="15" w:name="problem-statement"/>
+      <w:bookmarkEnd w:id="14"/>
       <w:r>
         <w:rPr>
           <w:rFonts w:ascii="Times New Roman" w:hAnsi="Times New Roman" w:cs="Times New Roman"/>
@@ -4051,8 +3983,8 @@
           <w:color w:val="auto"/>
         </w:rPr>
       </w:pPr>
-      <w:bookmarkStart w:id="18" w:name="methodology"/>
-      <w:bookmarkEnd w:id="17"/>
+      <w:bookmarkStart w:id="16" w:name="methodology"/>
+      <w:bookmarkEnd w:id="15"/>
       <w:r>
         <w:rPr>
           <w:rFonts w:ascii="Times New Roman" w:hAnsi="Times New Roman" w:cs="Times New Roman"/>
@@ -4073,7 +4005,7 @@
           <w:szCs w:val="28"/>
         </w:rPr>
       </w:pPr>
-      <w:bookmarkStart w:id="19" w:name="data-input-representation"/>
+      <w:bookmarkStart w:id="17" w:name="data-input-representation"/>
       <w:r>
         <w:rPr>
           <w:rFonts w:ascii="Times New Roman" w:hAnsi="Times New Roman" w:cs="Times New Roman"/>
@@ -4159,16 +4091,7 @@
           <w:sz w:val="28"/>
           <w:szCs w:val="28"/>
         </w:rPr>
-        <w:t xml:space="preserve"> </w:t>
-      </w:r>
-      <w:proofErr w:type="gramStart"/>
-      <w:r>
-        <w:rPr>
-          <w:rFonts w:ascii="Times New Roman" w:hAnsi="Times New Roman" w:cs="Times New Roman"/>
-          <w:sz w:val="28"/>
-          <w:szCs w:val="28"/>
-        </w:rPr>
-        <w:t xml:space="preserve">the </w:t>
+        <w:t xml:space="preserve"> the </w:t>
       </w:r>
       <w:r>
         <w:rPr>
@@ -4186,7 +4109,6 @@
         </w:rPr>
         <w:t>graph</w:t>
       </w:r>
-      <w:proofErr w:type="gramEnd"/>
       <w:r>
         <w:rPr>
           <w:rFonts w:ascii="Times New Roman" w:hAnsi="Times New Roman" w:cs="Times New Roman"/>
@@ -4467,7 +4389,6 @@
         </w:rPr>
         <w:t xml:space="preserve">  </w:t>
       </w:r>
-      <w:proofErr w:type="gramStart"/>
       <w:r>
         <w:rPr>
           <w:rFonts w:ascii="Times New Roman" w:hAnsi="Times New Roman" w:cs="Times New Roman"/>
@@ -4492,7 +4413,6 @@
         </w:rPr>
         <w:t xml:space="preserve"> matrix</w:t>
       </w:r>
-      <w:proofErr w:type="gramEnd"/>
       <w:r>
         <w:rPr>
           <w:rFonts w:ascii="Times New Roman" w:hAnsi="Times New Roman" w:cs="Times New Roman"/>
@@ -4601,8 +4521,8 @@
           <w:szCs w:val="28"/>
         </w:rPr>
       </w:pPr>
-      <w:bookmarkStart w:id="20" w:name="floyds-algorithm-implementation"/>
-      <w:bookmarkEnd w:id="19"/>
+      <w:bookmarkStart w:id="18" w:name="floyds-algorithm-implementation"/>
+      <w:bookmarkEnd w:id="17"/>
       <w:r>
         <w:rPr>
           <w:rFonts w:ascii="Times New Roman" w:hAnsi="Times New Roman" w:cs="Times New Roman"/>
@@ -4689,7 +4609,7 @@
         </w:rPr>
         <w:t>with</w:t>
       </w:r>
-      <w:bookmarkStart w:id="21" w:name="_Hlk198641420"/>
+      <w:bookmarkStart w:id="19" w:name="_Hlk198641420"/>
       <w:r>
         <w:rPr>
           <w:rFonts w:ascii="Times New Roman" w:hAnsi="Times New Roman" w:cs="Times New Roman"/>
@@ -4706,7 +4626,7 @@
         </w:rPr>
         <w:t xml:space="preserve">      </w:t>
       </w:r>
-      <w:bookmarkEnd w:id="21"/>
+      <w:bookmarkEnd w:id="19"/>
       <w:r>
         <w:rPr>
           <w:rFonts w:ascii="Times New Roman" w:hAnsi="Times New Roman" w:cs="Times New Roman"/>
@@ -5279,8 +5199,8 @@
           <w:szCs w:val="28"/>
         </w:rPr>
       </w:pPr>
-      <w:bookmarkStart w:id="22" w:name="visualization-components"/>
-      <w:bookmarkEnd w:id="20"/>
+      <w:bookmarkStart w:id="20" w:name="visualization-components"/>
+      <w:bookmarkEnd w:id="18"/>
       <w:r>
         <w:rPr>
           <w:rFonts w:ascii="Times New Roman" w:hAnsi="Times New Roman" w:cs="Times New Roman"/>
@@ -6135,8 +6055,8 @@
         </w:rPr>
         <w:t>step</w:t>
       </w:r>
-      <w:bookmarkStart w:id="23" w:name="performance-comparison"/>
-      <w:bookmarkEnd w:id="22"/>
+      <w:bookmarkStart w:id="21" w:name="performance-comparison"/>
+      <w:bookmarkEnd w:id="20"/>
     </w:p>
     <w:p>
       <w:pPr>
@@ -6159,8 +6079,8 @@
           <w:color w:val="auto"/>
         </w:rPr>
       </w:pPr>
-      <w:bookmarkStart w:id="24" w:name="algorithm"/>
-      <w:bookmarkEnd w:id="23"/>
+      <w:bookmarkStart w:id="22" w:name="algorithm"/>
+      <w:bookmarkEnd w:id="21"/>
       <w:r>
         <w:rPr>
           <w:rFonts w:ascii="Times New Roman" w:hAnsi="Times New Roman" w:cs="Times New Roman"/>
@@ -6553,13 +6473,7 @@
         <w:t xml:space="preserve">    return dist</w:t>
       </w:r>
     </w:p>
-    <w:p>
-      <w:r>
-        <w:pict w14:anchorId="740080A7">
-          <v:rect id="_x0000_i1532" style="width:0;height:1.5pt" o:hralign="center" o:hrstd="t" o:hr="t"/>
-        </w:pict>
-      </w:r>
-    </w:p>
+    <w:p/>
     <w:p>
       <w:pPr>
         <w:pStyle w:val="Heading2"/>
@@ -6568,9 +6482,9 @@
           <w:color w:val="auto"/>
         </w:rPr>
       </w:pPr>
-      <w:bookmarkStart w:id="25" w:name="implementation"/>
-      <w:bookmarkEnd w:id="18"/>
-      <w:bookmarkEnd w:id="24"/>
+      <w:bookmarkStart w:id="23" w:name="implementation"/>
+      <w:bookmarkEnd w:id="16"/>
+      <w:bookmarkEnd w:id="22"/>
       <w:r>
         <w:rPr>
           <w:rFonts w:ascii="Times New Roman" w:hAnsi="Times New Roman" w:cs="Times New Roman"/>
@@ -6588,7 +6502,7 @@
           <w:color w:val="auto"/>
         </w:rPr>
       </w:pPr>
-      <w:bookmarkStart w:id="26" w:name="input-handling"/>
+      <w:bookmarkStart w:id="24" w:name="input-handling"/>
       <w:r>
         <w:rPr>
           <w:rFonts w:ascii="Times New Roman" w:hAnsi="Times New Roman" w:cs="Times New Roman"/>
@@ -9046,8 +8960,8 @@
           <w:color w:val="auto"/>
         </w:rPr>
       </w:pPr>
-      <w:bookmarkStart w:id="27" w:name="algorithm-execution"/>
-      <w:bookmarkEnd w:id="26"/>
+      <w:bookmarkStart w:id="25" w:name="algorithm-execution"/>
+      <w:bookmarkEnd w:id="24"/>
       <w:r>
         <w:rPr>
           <w:rFonts w:ascii="Times New Roman" w:hAnsi="Times New Roman" w:cs="Times New Roman"/>
@@ -10441,8 +10355,8 @@
           <w:color w:val="auto"/>
         </w:rPr>
       </w:pPr>
-      <w:bookmarkStart w:id="28" w:name="step-by-step-visualization"/>
-      <w:bookmarkEnd w:id="27"/>
+      <w:bookmarkStart w:id="26" w:name="step-by-step-visualization"/>
+      <w:bookmarkEnd w:id="25"/>
       <w:r>
         <w:rPr>
           <w:rFonts w:ascii="Times New Roman" w:hAnsi="Times New Roman" w:cs="Times New Roman"/>
@@ -12960,8 +12874,8 @@
           <w:color w:val="auto"/>
         </w:rPr>
       </w:pPr>
-      <w:bookmarkStart w:id="29" w:name="comparative-analysis"/>
-      <w:bookmarkEnd w:id="28"/>
+      <w:bookmarkStart w:id="27" w:name="comparative-analysis"/>
+      <w:bookmarkEnd w:id="26"/>
       <w:r>
         <w:rPr>
           <w:rFonts w:ascii="Times New Roman" w:hAnsi="Times New Roman" w:cs="Times New Roman"/>
@@ -15928,9 +15842,9 @@
           <w:color w:val="auto"/>
         </w:rPr>
       </w:pPr>
-      <w:bookmarkStart w:id="30" w:name="results"/>
-      <w:bookmarkEnd w:id="25"/>
-      <w:bookmarkEnd w:id="29"/>
+      <w:bookmarkStart w:id="28" w:name="results"/>
+      <w:bookmarkEnd w:id="23"/>
+      <w:bookmarkEnd w:id="27"/>
       <w:r>
         <w:rPr>
           <w:rFonts w:ascii="Times New Roman" w:hAnsi="Times New Roman" w:cs="Times New Roman"/>
@@ -16167,7 +16081,7 @@
                     </pic:cNvPicPr>
                   </pic:nvPicPr>
                   <pic:blipFill>
-                    <a:blip r:embed="rId9">
+                    <a:blip r:embed="rId10">
                       <a:extLst>
                         <a:ext uri="{28A0092B-C50C-407E-A947-70E740481C1C}">
                           <a14:useLocalDpi xmlns:a14="http://schemas.microsoft.com/office/drawing/2010/main" val="0"/>
@@ -16224,7 +16138,7 @@
                     </pic:cNvPicPr>
                   </pic:nvPicPr>
                   <pic:blipFill>
-                    <a:blip r:embed="rId10">
+                    <a:blip r:embed="rId11">
                       <a:extLst>
                         <a:ext uri="{28A0092B-C50C-407E-A947-70E740481C1C}">
                           <a14:useLocalDpi xmlns:a14="http://schemas.microsoft.com/office/drawing/2010/main" val="0"/>
@@ -16280,7 +16194,7 @@
                     </pic:cNvPicPr>
                   </pic:nvPicPr>
                   <pic:blipFill>
-                    <a:blip r:embed="rId11">
+                    <a:blip r:embed="rId12">
                       <a:extLst>
                         <a:ext uri="{28A0092B-C50C-407E-A947-70E740481C1C}">
                           <a14:useLocalDpi xmlns:a14="http://schemas.microsoft.com/office/drawing/2010/main" val="0"/>
@@ -16349,7 +16263,7 @@
                     </pic:cNvPicPr>
                   </pic:nvPicPr>
                   <pic:blipFill>
-                    <a:blip r:embed="rId12">
+                    <a:blip r:embed="rId13">
                       <a:extLst>
                         <a:ext uri="{28A0092B-C50C-407E-A947-70E740481C1C}">
                           <a14:useLocalDpi xmlns:a14="http://schemas.microsoft.com/office/drawing/2010/main" val="0"/>
@@ -16418,7 +16332,7 @@
                     </pic:cNvPicPr>
                   </pic:nvPicPr>
                   <pic:blipFill>
-                    <a:blip r:embed="rId13">
+                    <a:blip r:embed="rId14">
                       <a:extLst>
                         <a:ext uri="{28A0092B-C50C-407E-A947-70E740481C1C}">
                           <a14:useLocalDpi xmlns:a14="http://schemas.microsoft.com/office/drawing/2010/main" val="0"/>
@@ -16474,7 +16388,7 @@
                     </pic:cNvPicPr>
                   </pic:nvPicPr>
                   <pic:blipFill>
-                    <a:blip r:embed="rId14">
+                    <a:blip r:embed="rId15">
                       <a:extLst>
                         <a:ext uri="{28A0092B-C50C-407E-A947-70E740481C1C}">
                           <a14:useLocalDpi xmlns:a14="http://schemas.microsoft.com/office/drawing/2010/main" val="0"/>
@@ -16508,32 +16422,50 @@
     </w:p>
     <w:p>
       <w:pPr>
+        <w:pStyle w:val="BodyText"/>
+        <w:spacing w:line="360" w:lineRule="auto"/>
+        <w:jc w:val="both"/>
+        <w:rPr>
+          <w:rFonts w:ascii="Times New Roman" w:hAnsi="Times New Roman" w:cs="Times New Roman"/>
+          <w:sz w:val="28"/>
+          <w:szCs w:val="28"/>
+        </w:rPr>
+      </w:pPr>
+    </w:p>
+    <w:p>
+      <w:pPr>
         <w:pStyle w:val="Heading2"/>
-        <w:rPr>
-          <w:rFonts w:ascii="Times New Roman" w:hAnsi="Times New Roman" w:cs="Times New Roman"/>
-          <w:color w:val="auto"/>
-        </w:rPr>
       </w:pPr>
-      <w:bookmarkStart w:id="31" w:name="X0aae342e88d2cafa7595b9ced427ac1bbfaddec"/>
-      <w:bookmarkEnd w:id="30"/>
-      <w:r>
-        <w:rPr>
-          <w:rFonts w:ascii="Times New Roman" w:hAnsi="Times New Roman" w:cs="Times New Roman"/>
-          <w:color w:val="auto"/>
-        </w:rPr>
-        <w:t xml:space="preserve">GITHUB LINK: </w:t>
-      </w:r>
-      <w:hyperlink r:id="rId15" w:history="1">
-        <w:r>
-          <w:rPr>
-            <w:rStyle w:val="Hyperlink"/>
-            <w:rFonts w:ascii="Times New Roman" w:hAnsi="Times New Roman" w:cs="Times New Roman"/>
-          </w:rPr>
-          <w:t>https://github.com/ROHANTHRB/floyd-algorithm-visualization</w:t>
-        </w:r>
-      </w:hyperlink>
-      <w:bookmarkEnd w:id="9"/>
-      <w:bookmarkEnd w:id="31"/>
+      <w:bookmarkStart w:id="29" w:name="X0aae342e88d2cafa7595b9ced427ac1bbfaddec"/>
+      <w:bookmarkEnd w:id="28"/>
+      <w:r>
+        <w:rPr>
+          <w:rFonts w:ascii="Times New Roman" w:hAnsi="Times New Roman" w:cs="Times New Roman"/>
+          <w:color w:val="auto"/>
+        </w:rPr>
+        <w:t>GITHUB LINK:</w:t>
+      </w:r>
+      <w:bookmarkEnd w:id="7"/>
+      <w:bookmarkEnd w:id="29"/>
+      <w:r>
+        <w:t xml:space="preserve"> </w:t>
+      </w:r>
+    </w:p>
+    <w:p>
+      <w:pPr>
+        <w:pStyle w:val="Heading2"/>
+        <w:rPr>
+          <w:rFonts w:ascii="Times New Roman" w:hAnsi="Times New Roman" w:cs="Times New Roman"/>
+          <w:color w:val="auto"/>
+        </w:rPr>
+      </w:pPr>
+      <w:r>
+        <w:rPr>
+          <w:rFonts w:ascii="Times New Roman" w:hAnsi="Times New Roman" w:cs="Times New Roman"/>
+          <w:color w:val="auto"/>
+        </w:rPr>
+        <w:t>https://github.com/RBROHANTH/DAA_PROJECT_Floyd-s-Alogorithm.git</w:t>
+      </w:r>
     </w:p>
     <w:sectPr>
       <w:pgSz w:w="12240" w:h="15840"/>

</xml_diff>